<commit_message>
updated word pdf for java assignment 1
</commit_message>
<xml_diff>
--- a/Java/Assignments/Assignment1/Assignment1.docx
+++ b/Java/Assignments/Assignment1/Assignment1.docx
@@ -183,6 +183,133 @@
         </w:rPr>
         <w:t>Input Methods and Menu Based Calculator</w:t>
       </w:r>
+    </w:p>
+    <w:p>
+      <w:pPr>
+        <w:jc w:val="center"/>
+        <w:rPr>
+          <w:sz w:val="40"/>
+          <w:szCs w:val="40"/>
+        </w:rPr>
+      </w:pPr>
+    </w:p>
+    <w:p>
+      <w:pPr>
+        <w:jc w:val="center"/>
+        <w:rPr>
+          <w:sz w:val="40"/>
+          <w:szCs w:val="40"/>
+        </w:rPr>
+      </w:pPr>
+    </w:p>
+    <w:p>
+      <w:pPr>
+        <w:jc w:val="center"/>
+        <w:rPr>
+          <w:sz w:val="40"/>
+          <w:szCs w:val="40"/>
+        </w:rPr>
+      </w:pPr>
+    </w:p>
+    <w:p>
+      <w:pPr>
+        <w:jc w:val="center"/>
+        <w:rPr>
+          <w:sz w:val="40"/>
+          <w:szCs w:val="40"/>
+        </w:rPr>
+      </w:pPr>
+    </w:p>
+    <w:p>
+      <w:pPr>
+        <w:jc w:val="center"/>
+        <w:rPr>
+          <w:sz w:val="40"/>
+          <w:szCs w:val="40"/>
+        </w:rPr>
+      </w:pPr>
+    </w:p>
+    <w:p>
+      <w:pPr>
+        <w:jc w:val="center"/>
+        <w:rPr>
+          <w:sz w:val="40"/>
+          <w:szCs w:val="40"/>
+        </w:rPr>
+      </w:pPr>
+    </w:p>
+    <w:p>
+      <w:pPr>
+        <w:jc w:val="center"/>
+        <w:rPr>
+          <w:sz w:val="40"/>
+          <w:szCs w:val="40"/>
+        </w:rPr>
+      </w:pPr>
+    </w:p>
+    <w:p>
+      <w:pPr>
+        <w:jc w:val="center"/>
+        <w:rPr>
+          <w:sz w:val="40"/>
+          <w:szCs w:val="40"/>
+        </w:rPr>
+      </w:pPr>
+    </w:p>
+    <w:p>
+      <w:pPr>
+        <w:jc w:val="center"/>
+        <w:rPr>
+          <w:sz w:val="40"/>
+          <w:szCs w:val="40"/>
+        </w:rPr>
+      </w:pPr>
+    </w:p>
+    <w:p>
+      <w:pPr>
+        <w:jc w:val="center"/>
+        <w:rPr>
+          <w:sz w:val="24"/>
+          <w:szCs w:val="24"/>
+        </w:rPr>
+      </w:pPr>
+      <w:proofErr w:type="spellStart"/>
+      <w:r>
+        <w:rPr>
+          <w:b/>
+          <w:bCs/>
+          <w:sz w:val="24"/>
+          <w:szCs w:val="24"/>
+        </w:rPr>
+        <w:t>Github</w:t>
+      </w:r>
+      <w:proofErr w:type="spellEnd"/>
+      <w:r>
+        <w:rPr>
+          <w:b/>
+          <w:bCs/>
+          <w:sz w:val="24"/>
+          <w:szCs w:val="24"/>
+        </w:rPr>
+        <w:t>:</w:t>
+      </w:r>
+      <w:r>
+        <w:rPr>
+          <w:sz w:val="24"/>
+          <w:szCs w:val="24"/>
+        </w:rPr>
+        <w:t xml:space="preserve"> </w:t>
+      </w:r>
+      <w:hyperlink r:id="rId4" w:history="1">
+        <w:r>
+          <w:rPr>
+            <w:rStyle w:val="Hyperlink"/>
+            <w:sz w:val="24"/>
+            <w:szCs w:val="24"/>
+          </w:rPr>
+          <w:t>https://github.com/devilb2103/Sem---4/tree/main/Java/Assignments/Assignment1</w:t>
+        </w:r>
+      </w:hyperlink>
     </w:p>
     <w:p>
       <w:pPr>
@@ -216,7 +343,7 @@
                     </pic:cNvPicPr>
                   </pic:nvPicPr>
                   <pic:blipFill>
-                    <a:blip r:embed="rId4" cstate="print">
+                    <a:blip r:embed="rId5" cstate="print">
                       <a:extLst>
                         <a:ext uri="{28A0092B-C50C-407E-A947-70E740481C1C}">
                           <a14:useLocalDpi xmlns:a14="http://schemas.microsoft.com/office/drawing/2010/main" val="0"/>
@@ -269,7 +396,7 @@
                     </pic:cNvPicPr>
                   </pic:nvPicPr>
                   <pic:blipFill>
-                    <a:blip r:embed="rId5" cstate="print">
+                    <a:blip r:embed="rId6" cstate="print">
                       <a:extLst>
                         <a:ext uri="{28A0092B-C50C-407E-A947-70E740481C1C}">
                           <a14:useLocalDpi xmlns:a14="http://schemas.microsoft.com/office/drawing/2010/main" val="0"/>
@@ -323,7 +450,7 @@
                     </pic:cNvPicPr>
                   </pic:nvPicPr>
                   <pic:blipFill>
-                    <a:blip r:embed="rId6" cstate="print">
+                    <a:blip r:embed="rId7" cstate="print">
                       <a:extLst>
                         <a:ext uri="{28A0092B-C50C-407E-A947-70E740481C1C}">
                           <a14:useLocalDpi xmlns:a14="http://schemas.microsoft.com/office/drawing/2010/main" val="0"/>
@@ -431,7 +558,7 @@
                     </pic:cNvPicPr>
                   </pic:nvPicPr>
                   <pic:blipFill>
-                    <a:blip r:embed="rId7" cstate="print">
+                    <a:blip r:embed="rId8" cstate="print">
                       <a:extLst>
                         <a:ext uri="{28A0092B-C50C-407E-A947-70E740481C1C}">
                           <a14:useLocalDpi xmlns:a14="http://schemas.microsoft.com/office/drawing/2010/main" val="0"/>
@@ -485,7 +612,7 @@
                     </pic:cNvPicPr>
                   </pic:nvPicPr>
                   <pic:blipFill>
-                    <a:blip r:embed="rId8" cstate="print">
+                    <a:blip r:embed="rId9" cstate="print">
                       <a:extLst>
                         <a:ext uri="{28A0092B-C50C-407E-A947-70E740481C1C}">
                           <a14:useLocalDpi xmlns:a14="http://schemas.microsoft.com/office/drawing/2010/main" val="0"/>
@@ -516,6 +643,73 @@
           </wp:inline>
         </w:drawing>
       </w:r>
+    </w:p>
+    <w:p>
+      <w:pPr>
+        <w:jc w:val="center"/>
+        <w:rPr>
+          <w:b/>
+          <w:bCs/>
+          <w:sz w:val="40"/>
+          <w:szCs w:val="40"/>
+        </w:rPr>
+      </w:pPr>
+    </w:p>
+    <w:p>
+      <w:pPr>
+        <w:jc w:val="center"/>
+        <w:rPr>
+          <w:sz w:val="24"/>
+          <w:szCs w:val="24"/>
+        </w:rPr>
+      </w:pPr>
+      <w:proofErr w:type="spellStart"/>
+      <w:r>
+        <w:rPr>
+          <w:b/>
+          <w:bCs/>
+          <w:sz w:val="24"/>
+          <w:szCs w:val="24"/>
+        </w:rPr>
+        <w:t>Github</w:t>
+      </w:r>
+      <w:proofErr w:type="spellEnd"/>
+      <w:r>
+        <w:rPr>
+          <w:b/>
+          <w:bCs/>
+          <w:sz w:val="24"/>
+          <w:szCs w:val="24"/>
+        </w:rPr>
+        <w:t>:</w:t>
+      </w:r>
+      <w:r>
+        <w:rPr>
+          <w:sz w:val="24"/>
+          <w:szCs w:val="24"/>
+        </w:rPr>
+        <w:t xml:space="preserve"> </w:t>
+      </w:r>
+      <w:hyperlink r:id="rId10" w:history="1">
+        <w:r>
+          <w:rPr>
+            <w:rStyle w:val="Hyperlink"/>
+            <w:sz w:val="24"/>
+            <w:szCs w:val="24"/>
+          </w:rPr>
+          <w:t>https://github.com/devilb2103/Sem---4/tree/main/Java/Assignments/Assignment1</w:t>
+        </w:r>
+      </w:hyperlink>
+    </w:p>
+    <w:p>
+      <w:pPr>
+        <w:rPr>
+          <w:b/>
+          <w:bCs/>
+          <w:sz w:val="40"/>
+          <w:szCs w:val="40"/>
+        </w:rPr>
+      </w:pPr>
     </w:p>
     <w:sectPr>
       <w:pgSz w:w="11906" w:h="16838"/>
@@ -931,6 +1125,7 @@
   <w:style w:type="character" w:default="1" w:styleId="DefaultParagraphFont">
     <w:name w:val="Default Paragraph Font"/>
     <w:uiPriority w:val="1"/>
+    <w:semiHidden/>
     <w:unhideWhenUsed/>
   </w:style>
   <w:style w:type="table" w:default="1" w:styleId="TableNormal">
@@ -953,6 +1148,29 @@
     <w:uiPriority w:val="99"/>
     <w:semiHidden/>
     <w:unhideWhenUsed/>
+  </w:style>
+  <w:style w:type="character" w:styleId="Hyperlink">
+    <w:name w:val="Hyperlink"/>
+    <w:basedOn w:val="DefaultParagraphFont"/>
+    <w:uiPriority w:val="99"/>
+    <w:unhideWhenUsed/>
+    <w:rsid w:val="001701BF"/>
+    <w:rPr>
+      <w:color w:val="0563C1" w:themeColor="hyperlink"/>
+      <w:u w:val="single"/>
+    </w:rPr>
+  </w:style>
+  <w:style w:type="character" w:styleId="UnresolvedMention">
+    <w:name w:val="Unresolved Mention"/>
+    <w:basedOn w:val="DefaultParagraphFont"/>
+    <w:uiPriority w:val="99"/>
+    <w:semiHidden/>
+    <w:unhideWhenUsed/>
+    <w:rsid w:val="001701BF"/>
+    <w:rPr>
+      <w:color w:val="605E5C"/>
+      <w:shd w:val="clear" w:color="auto" w:fill="E1DFDD"/>
+    </w:rPr>
   </w:style>
 </w:styles>
 </file>

</xml_diff>